<commit_message>
se cambiaron cosas nueva submission
</commit_message>
<xml_diff>
--- a/Informe Proyecto 2 Serlio Giron.docx
+++ b/Informe Proyecto 2 Serlio Giron.docx
@@ -839,13 +839,39 @@
         <w:rPr>
           <w:lang w:val="es-HN"/>
         </w:rPr>
-        <w:t>ImDisk Virtual Disk Driver</w:t>
-      </w:r>
-      <w:r>
-        <w:rPr>
-          <w:lang w:val="es-HN"/>
-        </w:rPr>
-        <w:t xml:space="preserve">. Esto nos ayuda a verificar </w:t>
+        <w:t xml:space="preserve">OSFMount, </w:t>
+      </w:r>
+      <w:proofErr w:type="gramStart"/>
+      <w:r>
+        <w:rPr>
+          <w:lang w:val="es-HN"/>
+        </w:rPr>
+        <w:t>ya que</w:t>
+      </w:r>
+      <w:proofErr w:type="gramEnd"/>
+      <w:r>
+        <w:rPr>
+          <w:lang w:val="es-HN"/>
+        </w:rPr>
+        <w:t xml:space="preserve"> con otros programas, teníamos que formatear </w:t>
+      </w:r>
+      <w:r>
+        <w:rPr>
+          <w:lang w:val="es-HN"/>
+        </w:rPr>
+        <w:t>la imagen para poder montarla</w:t>
+      </w:r>
+      <w:r>
+        <w:rPr>
+          <w:lang w:val="es-HN"/>
+        </w:rPr>
+        <w:t>.</w:t>
+      </w:r>
+      <w:r>
+        <w:rPr>
+          <w:lang w:val="es-HN"/>
+        </w:rPr>
+        <w:t xml:space="preserve"> Esto nos ayuda a verificar </w:t>
       </w:r>
       <w:r>
         <w:rPr>
@@ -863,15 +889,11 @@
         </w:rPr>
       </w:pPr>
       <w:r>
-        <w:rPr>
-          <w:noProof/>
-          <w:lang w:val="es-HN"/>
-        </w:rPr>
         <w:drawing>
-          <wp:inline distT="0" distB="0" distL="0" distR="0" wp14:anchorId="420474CD" wp14:editId="419B942E">
-            <wp:extent cx="4841875" cy="3347895"/>
-            <wp:effectExtent l="0" t="0" r="0" b="5080"/>
-            <wp:docPr id="545962283" name="Imagen 1"/>
+          <wp:inline distT="0" distB="0" distL="0" distR="0" wp14:anchorId="703FCF21" wp14:editId="445F1DAE">
+            <wp:extent cx="5612130" cy="2678430"/>
+            <wp:effectExtent l="0" t="0" r="7620" b="7620"/>
+            <wp:docPr id="1615953769" name="Imagen 1"/>
             <wp:cNvGraphicFramePr>
               <a:graphicFrameLocks xmlns:a="http://schemas.openxmlformats.org/drawingml/2006/main" noChangeAspect="1"/>
             </wp:cNvGraphicFramePr>
@@ -879,7 +901,7 @@
               <a:graphicData uri="http://schemas.openxmlformats.org/drawingml/2006/picture">
                 <pic:pic xmlns:pic="http://schemas.openxmlformats.org/drawingml/2006/picture">
                   <pic:nvPicPr>
-                    <pic:cNvPr id="545962283" name=""/>
+                    <pic:cNvPr id="1615953769" name=""/>
                     <pic:cNvPicPr/>
                   </pic:nvPicPr>
                   <pic:blipFill>
@@ -891,7 +913,7 @@
                   <pic:spPr>
                     <a:xfrm>
                       <a:off x="0" y="0"/>
-                      <a:ext cx="4853350" cy="3355829"/>
+                      <a:ext cx="5612130" cy="2678430"/>
                     </a:xfrm>
                     <a:prstGeom prst="rect">
                       <a:avLst/>
@@ -904,15 +926,11 @@
         </w:drawing>
       </w:r>
       <w:r>
-        <w:rPr>
-          <w:noProof/>
-          <w:lang w:val="es-HN"/>
-        </w:rPr>
         <w:drawing>
-          <wp:inline distT="0" distB="0" distL="0" distR="0" wp14:anchorId="38EEC39C" wp14:editId="3F86E678">
-            <wp:extent cx="4841875" cy="3181350"/>
-            <wp:effectExtent l="0" t="0" r="0" b="0"/>
-            <wp:docPr id="1022494691" name="Imagen 1"/>
+          <wp:inline distT="0" distB="0" distL="0" distR="0" wp14:anchorId="3F10E0BD" wp14:editId="12D65033">
+            <wp:extent cx="4689104" cy="3080972"/>
+            <wp:effectExtent l="0" t="0" r="0" b="5715"/>
+            <wp:docPr id="1878540914" name="Imagen 1"/>
             <wp:cNvGraphicFramePr>
               <a:graphicFrameLocks xmlns:a="http://schemas.openxmlformats.org/drawingml/2006/main" noChangeAspect="1"/>
             </wp:cNvGraphicFramePr>
@@ -920,7 +938,7 @@
               <a:graphicData uri="http://schemas.openxmlformats.org/drawingml/2006/picture">
                 <pic:pic xmlns:pic="http://schemas.openxmlformats.org/drawingml/2006/picture">
                   <pic:nvPicPr>
-                    <pic:cNvPr id="1022494691" name=""/>
+                    <pic:cNvPr id="1878540914" name=""/>
                     <pic:cNvPicPr/>
                   </pic:nvPicPr>
                   <pic:blipFill>
@@ -932,7 +950,7 @@
                   <pic:spPr>
                     <a:xfrm>
                       <a:off x="0" y="0"/>
-                      <a:ext cx="4852675" cy="3188446"/>
+                      <a:ext cx="4693351" cy="3083763"/>
                     </a:xfrm>
                     <a:prstGeom prst="rect">
                       <a:avLst/>
@@ -1009,14 +1027,13 @@
       </w:pPr>
       <w:r>
         <w:rPr>
-          <w:noProof/>
           <w:lang w:val="es-HN"/>
         </w:rPr>
         <w:drawing>
-          <wp:inline distT="0" distB="0" distL="0" distR="0" wp14:anchorId="5EA22615" wp14:editId="33F8EC62">
-            <wp:extent cx="5612130" cy="1543685"/>
-            <wp:effectExtent l="0" t="0" r="7620" b="0"/>
-            <wp:docPr id="1198390563" name="Imagen 1"/>
+          <wp:inline distT="0" distB="0" distL="0" distR="0" wp14:anchorId="3534062E" wp14:editId="05F6F974">
+            <wp:extent cx="5612130" cy="815975"/>
+            <wp:effectExtent l="0" t="0" r="7620" b="3175"/>
+            <wp:docPr id="1008461730" name="Imagen 1"/>
             <wp:cNvGraphicFramePr>
               <a:graphicFrameLocks xmlns:a="http://schemas.openxmlformats.org/drawingml/2006/main" noChangeAspect="1"/>
             </wp:cNvGraphicFramePr>
@@ -1024,7 +1041,7 @@
               <a:graphicData uri="http://schemas.openxmlformats.org/drawingml/2006/picture">
                 <pic:pic xmlns:pic="http://schemas.openxmlformats.org/drawingml/2006/picture">
                   <pic:nvPicPr>
-                    <pic:cNvPr id="1198390563" name=""/>
+                    <pic:cNvPr id="1008461730" name=""/>
                     <pic:cNvPicPr/>
                   </pic:nvPicPr>
                   <pic:blipFill>
@@ -1036,7 +1053,7 @@
                   <pic:spPr>
                     <a:xfrm>
                       <a:off x="0" y="0"/>
-                      <a:ext cx="5612130" cy="1543685"/>
+                      <a:ext cx="5612130" cy="815975"/>
                     </a:xfrm>
                     <a:prstGeom prst="rect">
                       <a:avLst/>
@@ -1050,14 +1067,13 @@
       </w:r>
       <w:r>
         <w:rPr>
-          <w:noProof/>
           <w:lang w:val="es-HN"/>
         </w:rPr>
         <w:drawing>
-          <wp:inline distT="0" distB="0" distL="0" distR="0" wp14:anchorId="7E8EF440" wp14:editId="2C5E548A">
-            <wp:extent cx="5612130" cy="3921125"/>
-            <wp:effectExtent l="0" t="0" r="7620" b="3175"/>
-            <wp:docPr id="670161084" name="Imagen 1"/>
+          <wp:inline distT="0" distB="0" distL="0" distR="0" wp14:anchorId="5A858AA2" wp14:editId="51286D76">
+            <wp:extent cx="5612130" cy="2215515"/>
+            <wp:effectExtent l="0" t="0" r="7620" b="0"/>
+            <wp:docPr id="1709044444" name="Imagen 1"/>
             <wp:cNvGraphicFramePr>
               <a:graphicFrameLocks xmlns:a="http://schemas.openxmlformats.org/drawingml/2006/main" noChangeAspect="1"/>
             </wp:cNvGraphicFramePr>
@@ -1065,7 +1081,7 @@
               <a:graphicData uri="http://schemas.openxmlformats.org/drawingml/2006/picture">
                 <pic:pic xmlns:pic="http://schemas.openxmlformats.org/drawingml/2006/picture">
                   <pic:nvPicPr>
-                    <pic:cNvPr id="670161084" name=""/>
+                    <pic:cNvPr id="1709044444" name=""/>
                     <pic:cNvPicPr/>
                   </pic:nvPicPr>
                   <pic:blipFill>
@@ -1077,7 +1093,7 @@
                   <pic:spPr>
                     <a:xfrm>
                       <a:off x="0" y="0"/>
-                      <a:ext cx="5612130" cy="3921125"/>
+                      <a:ext cx="5612130" cy="2215515"/>
                     </a:xfrm>
                     <a:prstGeom prst="rect">
                       <a:avLst/>
@@ -1094,6 +1110,7 @@
       <w:pPr>
         <w:pStyle w:val="APA"/>
         <w:rPr>
+          <w:noProof/>
           <w:lang w:val="es-HN"/>
         </w:rPr>
       </w:pPr>
@@ -1109,16 +1126,23 @@
         </w:rPr>
         <w:t>2%</w:t>
       </w:r>
-      <w:r>
-        <w:rPr>
-          <w:noProof/>
+    </w:p>
+    <w:p>
+      <w:pPr>
+        <w:pStyle w:val="APA"/>
+        <w:rPr>
+          <w:lang w:val="es-HN"/>
+        </w:rPr>
+      </w:pPr>
+      <w:r>
+        <w:rPr>
           <w:lang w:val="es-HN"/>
         </w:rPr>
         <w:drawing>
-          <wp:inline distT="0" distB="0" distL="0" distR="0" wp14:anchorId="29E969F6" wp14:editId="23F89CD7">
-            <wp:extent cx="5612130" cy="884555"/>
-            <wp:effectExtent l="0" t="0" r="7620" b="0"/>
-            <wp:docPr id="466512487" name="Imagen 1"/>
+          <wp:inline distT="0" distB="0" distL="0" distR="0" wp14:anchorId="12B6981B" wp14:editId="665BA7D2">
+            <wp:extent cx="5612130" cy="1786255"/>
+            <wp:effectExtent l="0" t="0" r="7620" b="4445"/>
+            <wp:docPr id="342361675" name="Imagen 1"/>
             <wp:cNvGraphicFramePr>
               <a:graphicFrameLocks xmlns:a="http://schemas.openxmlformats.org/drawingml/2006/main" noChangeAspect="1"/>
             </wp:cNvGraphicFramePr>
@@ -1126,7 +1150,7 @@
               <a:graphicData uri="http://schemas.openxmlformats.org/drawingml/2006/picture">
                 <pic:pic xmlns:pic="http://schemas.openxmlformats.org/drawingml/2006/picture">
                   <pic:nvPicPr>
-                    <pic:cNvPr id="466512487" name=""/>
+                    <pic:cNvPr id="342361675" name=""/>
                     <pic:cNvPicPr/>
                   </pic:nvPicPr>
                   <pic:blipFill>
@@ -1138,7 +1162,7 @@
                   <pic:spPr>
                     <a:xfrm>
                       <a:off x="0" y="0"/>
-                      <a:ext cx="5612130" cy="884555"/>
+                      <a:ext cx="5612130" cy="1786255"/>
                     </a:xfrm>
                     <a:prstGeom prst="rect">
                       <a:avLst/>
@@ -1158,6 +1182,12 @@
           <w:lang w:val="es-HN"/>
         </w:rPr>
       </w:pPr>
+      <w:r>
+        <w:rPr>
+          <w:lang w:val="es-HN"/>
+        </w:rPr>
+        <w:t>:&gt; mkdir DIR -&gt; crea el directorio DIR en el directorio actual 2%</w:t>
+      </w:r>
     </w:p>
     <w:p>
       <w:pPr>
@@ -1166,39 +1196,13 @@
           <w:lang w:val="es-HN"/>
         </w:rPr>
       </w:pPr>
-    </w:p>
-    <w:p>
-      <w:pPr>
-        <w:pStyle w:val="APA"/>
-        <w:rPr>
-          <w:lang w:val="es-HN"/>
-        </w:rPr>
-      </w:pPr>
-      <w:r>
-        <w:rPr>
-          <w:lang w:val="es-HN"/>
-        </w:rPr>
+      <w:r>
         <w:lastRenderedPageBreak/>
-        <w:t>:&gt; mkdir DIR -&gt; crea el directorio DIR en el directorio actual 2%</w:t>
-      </w:r>
-    </w:p>
-    <w:p>
-      <w:pPr>
-        <w:pStyle w:val="APA"/>
-        <w:rPr>
-          <w:lang w:val="es-HN"/>
-        </w:rPr>
-      </w:pPr>
-      <w:r>
-        <w:rPr>
-          <w:noProof/>
-          <w:lang w:val="es-HN"/>
-        </w:rPr>
         <w:drawing>
-          <wp:inline distT="0" distB="0" distL="0" distR="0" wp14:anchorId="4E390442" wp14:editId="536E1F39">
-            <wp:extent cx="5612130" cy="1584325"/>
+          <wp:inline distT="0" distB="0" distL="0" distR="0" wp14:anchorId="01093877" wp14:editId="21EC4F3D">
+            <wp:extent cx="5612130" cy="1132205"/>
             <wp:effectExtent l="0" t="0" r="7620" b="0"/>
-            <wp:docPr id="121906537" name="Imagen 1"/>
+            <wp:docPr id="1892316531" name="Imagen 1"/>
             <wp:cNvGraphicFramePr>
               <a:graphicFrameLocks xmlns:a="http://schemas.openxmlformats.org/drawingml/2006/main" noChangeAspect="1"/>
             </wp:cNvGraphicFramePr>
@@ -1206,7 +1210,7 @@
               <a:graphicData uri="http://schemas.openxmlformats.org/drawingml/2006/picture">
                 <pic:pic xmlns:pic="http://schemas.openxmlformats.org/drawingml/2006/picture">
                   <pic:nvPicPr>
-                    <pic:cNvPr id="121906537" name=""/>
+                    <pic:cNvPr id="1892316531" name=""/>
                     <pic:cNvPicPr/>
                   </pic:nvPicPr>
                   <pic:blipFill>
@@ -1218,7 +1222,7 @@
                   <pic:spPr>
                     <a:xfrm>
                       <a:off x="0" y="0"/>
-                      <a:ext cx="5612130" cy="1584325"/>
+                      <a:ext cx="5612130" cy="1132205"/>
                     </a:xfrm>
                     <a:prstGeom prst="rect">
                       <a:avLst/>
@@ -1231,15 +1235,11 @@
         </w:drawing>
       </w:r>
       <w:r>
-        <w:rPr>
-          <w:noProof/>
-          <w:lang w:val="es-HN"/>
-        </w:rPr>
         <w:drawing>
-          <wp:inline distT="0" distB="0" distL="0" distR="0" wp14:anchorId="30A004E7" wp14:editId="05E8D7D4">
-            <wp:extent cx="5391902" cy="4096322"/>
-            <wp:effectExtent l="0" t="0" r="0" b="0"/>
-            <wp:docPr id="1987482391" name="Imagen 1"/>
+          <wp:inline distT="0" distB="0" distL="0" distR="0" wp14:anchorId="396E81A4" wp14:editId="528EE19B">
+            <wp:extent cx="5612130" cy="2535555"/>
+            <wp:effectExtent l="0" t="0" r="7620" b="0"/>
+            <wp:docPr id="902254504" name="Imagen 1"/>
             <wp:cNvGraphicFramePr>
               <a:graphicFrameLocks xmlns:a="http://schemas.openxmlformats.org/drawingml/2006/main" noChangeAspect="1"/>
             </wp:cNvGraphicFramePr>
@@ -1247,7 +1247,7 @@
               <a:graphicData uri="http://schemas.openxmlformats.org/drawingml/2006/picture">
                 <pic:pic xmlns:pic="http://schemas.openxmlformats.org/drawingml/2006/picture">
                   <pic:nvPicPr>
-                    <pic:cNvPr id="1987482391" name=""/>
+                    <pic:cNvPr id="902254504" name=""/>
                     <pic:cNvPicPr/>
                   </pic:nvPicPr>
                   <pic:blipFill>
@@ -1259,7 +1259,7 @@
                   <pic:spPr>
                     <a:xfrm>
                       <a:off x="0" y="0"/>
-                      <a:ext cx="5391902" cy="4096322"/>
+                      <a:ext cx="5612130" cy="2535555"/>
                     </a:xfrm>
                     <a:prstGeom prst="rect">
                       <a:avLst/>
@@ -1311,14 +1311,13 @@
       </w:pPr>
       <w:r>
         <w:rPr>
-          <w:noProof/>
           <w:lang w:val="es-HN"/>
         </w:rPr>
         <w:drawing>
-          <wp:inline distT="0" distB="0" distL="0" distR="0" wp14:anchorId="21EE7633" wp14:editId="690FCBFA">
-            <wp:extent cx="5612130" cy="1148080"/>
+          <wp:inline distT="0" distB="0" distL="0" distR="0" wp14:anchorId="5976F39C" wp14:editId="4D673AC5">
+            <wp:extent cx="5612130" cy="1372235"/>
             <wp:effectExtent l="0" t="0" r="7620" b="0"/>
-            <wp:docPr id="1583286303" name="Imagen 1"/>
+            <wp:docPr id="1107936080" name="Imagen 1"/>
             <wp:cNvGraphicFramePr>
               <a:graphicFrameLocks xmlns:a="http://schemas.openxmlformats.org/drawingml/2006/main" noChangeAspect="1"/>
             </wp:cNvGraphicFramePr>
@@ -1326,7 +1325,7 @@
               <a:graphicData uri="http://schemas.openxmlformats.org/drawingml/2006/picture">
                 <pic:pic xmlns:pic="http://schemas.openxmlformats.org/drawingml/2006/picture">
                   <pic:nvPicPr>
-                    <pic:cNvPr id="1583286303" name=""/>
+                    <pic:cNvPr id="1107936080" name=""/>
                     <pic:cNvPicPr/>
                   </pic:nvPicPr>
                   <pic:blipFill>
@@ -1338,7 +1337,7 @@
                   <pic:spPr>
                     <a:xfrm>
                       <a:off x="0" y="0"/>
-                      <a:ext cx="5612130" cy="1148080"/>
+                      <a:ext cx="5612130" cy="1372235"/>
                     </a:xfrm>
                     <a:prstGeom prst="rect">
                       <a:avLst/>
@@ -1352,14 +1351,13 @@
       </w:r>
       <w:r>
         <w:rPr>
-          <w:noProof/>
           <w:lang w:val="es-HN"/>
         </w:rPr>
         <w:drawing>
-          <wp:inline distT="0" distB="0" distL="0" distR="0" wp14:anchorId="67A47954" wp14:editId="2BCF75FE">
-            <wp:extent cx="5315692" cy="2048161"/>
-            <wp:effectExtent l="0" t="0" r="0" b="9525"/>
-            <wp:docPr id="173052988" name="Imagen 1"/>
+          <wp:inline distT="0" distB="0" distL="0" distR="0" wp14:anchorId="6DE4B5F6" wp14:editId="05E3C670">
+            <wp:extent cx="5612130" cy="2505710"/>
+            <wp:effectExtent l="0" t="0" r="7620" b="8890"/>
+            <wp:docPr id="1748006594" name="Imagen 1"/>
             <wp:cNvGraphicFramePr>
               <a:graphicFrameLocks xmlns:a="http://schemas.openxmlformats.org/drawingml/2006/main" noChangeAspect="1"/>
             </wp:cNvGraphicFramePr>
@@ -1367,7 +1365,7 @@
               <a:graphicData uri="http://schemas.openxmlformats.org/drawingml/2006/picture">
                 <pic:pic xmlns:pic="http://schemas.openxmlformats.org/drawingml/2006/picture">
                   <pic:nvPicPr>
-                    <pic:cNvPr id="173052988" name=""/>
+                    <pic:cNvPr id="1748006594" name=""/>
                     <pic:cNvPicPr/>
                   </pic:nvPicPr>
                   <pic:blipFill>
@@ -1379,7 +1377,7 @@
                   <pic:spPr>
                     <a:xfrm>
                       <a:off x="0" y="0"/>
-                      <a:ext cx="5315692" cy="2048161"/>
+                      <a:ext cx="5612130" cy="2505710"/>
                     </a:xfrm>
                     <a:prstGeom prst="rect">
                       <a:avLst/>
@@ -1427,14 +1425,13 @@
       </w:pPr>
       <w:r>
         <w:rPr>
-          <w:noProof/>
           <w:lang w:val="es-HN"/>
         </w:rPr>
         <w:drawing>
-          <wp:inline distT="0" distB="0" distL="0" distR="0" wp14:anchorId="09D0D638" wp14:editId="2BB6DF30">
-            <wp:extent cx="4353533" cy="914528"/>
-            <wp:effectExtent l="0" t="0" r="0" b="0"/>
-            <wp:docPr id="404321804" name="Imagen 1"/>
+          <wp:inline distT="0" distB="0" distL="0" distR="0" wp14:anchorId="6F28B007" wp14:editId="0463A7F4">
+            <wp:extent cx="5612130" cy="1190625"/>
+            <wp:effectExtent l="0" t="0" r="7620" b="9525"/>
+            <wp:docPr id="560660634" name="Imagen 1"/>
             <wp:cNvGraphicFramePr>
               <a:graphicFrameLocks xmlns:a="http://schemas.openxmlformats.org/drawingml/2006/main" noChangeAspect="1"/>
             </wp:cNvGraphicFramePr>
@@ -1442,7 +1439,7 @@
               <a:graphicData uri="http://schemas.openxmlformats.org/drawingml/2006/picture">
                 <pic:pic xmlns:pic="http://schemas.openxmlformats.org/drawingml/2006/picture">
                   <pic:nvPicPr>
-                    <pic:cNvPr id="404321804" name=""/>
+                    <pic:cNvPr id="560660634" name=""/>
                     <pic:cNvPicPr/>
                   </pic:nvPicPr>
                   <pic:blipFill>
@@ -1454,7 +1451,7 @@
                   <pic:spPr>
                     <a:xfrm>
                       <a:off x="0" y="0"/>
-                      <a:ext cx="4353533" cy="914528"/>
+                      <a:ext cx="5612130" cy="1190625"/>
                     </a:xfrm>
                     <a:prstGeom prst="rect">
                       <a:avLst/>
@@ -1466,12 +1463,6 @@
           </wp:inline>
         </w:drawing>
       </w:r>
-      <w:r>
-        <w:rPr>
-          <w:lang w:val="es-HN"/>
-        </w:rPr>
-        <w:br w:type="page"/>
-      </w:r>
     </w:p>
     <w:p>
       <w:pPr>
@@ -1484,11 +1475,66 @@
         <w:rPr>
           <w:lang w:val="es-HN"/>
         </w:rPr>
+        <w:drawing>
+          <wp:inline distT="0" distB="0" distL="0" distR="0" wp14:anchorId="7612E84E" wp14:editId="6CBD8095">
+            <wp:extent cx="5612130" cy="1530350"/>
+            <wp:effectExtent l="0" t="0" r="7620" b="0"/>
+            <wp:docPr id="637945826" name="Imagen 1"/>
+            <wp:cNvGraphicFramePr>
+              <a:graphicFrameLocks xmlns:a="http://schemas.openxmlformats.org/drawingml/2006/main" noChangeAspect="1"/>
+            </wp:cNvGraphicFramePr>
+            <a:graphic xmlns:a="http://schemas.openxmlformats.org/drawingml/2006/main">
+              <a:graphicData uri="http://schemas.openxmlformats.org/drawingml/2006/picture">
+                <pic:pic xmlns:pic="http://schemas.openxmlformats.org/drawingml/2006/picture">
+                  <pic:nvPicPr>
+                    <pic:cNvPr id="637945826" name=""/>
+                    <pic:cNvPicPr/>
+                  </pic:nvPicPr>
+                  <pic:blipFill>
+                    <a:blip r:embed="rId17"/>
+                    <a:stretch>
+                      <a:fillRect/>
+                    </a:stretch>
+                  </pic:blipFill>
+                  <pic:spPr>
+                    <a:xfrm>
+                      <a:off x="0" y="0"/>
+                      <a:ext cx="5612130" cy="1530350"/>
+                    </a:xfrm>
+                    <a:prstGeom prst="rect">
+                      <a:avLst/>
+                    </a:prstGeom>
+                  </pic:spPr>
+                </pic:pic>
+              </a:graphicData>
+            </a:graphic>
+          </wp:inline>
+        </w:drawing>
+      </w:r>
+      <w:r>
+        <w:rPr>
+          <w:lang w:val="es-HN"/>
+        </w:rPr>
+        <w:br w:type="page"/>
+      </w:r>
+    </w:p>
+    <w:p>
+      <w:pPr>
+        <w:pStyle w:val="APA"/>
+        <w:rPr>
+          <w:lang w:val="es-HN"/>
+        </w:rPr>
+      </w:pPr>
+      <w:r>
+        <w:rPr>
+          <w:lang w:val="es-HN"/>
+        </w:rPr>
         <w:lastRenderedPageBreak/>
         <w:t>Si nosotros desmontamos la imagen y la volvemos a montar, todo el contenido hecho seguirá en la imagen</w:t>
       </w:r>
       <w:r>
         <w:rPr>
+          <w:noProof/>
           <w:lang w:val="es-HN"/>
         </w:rPr>
         <w:drawing>
@@ -1507,7 +1553,7 @@
                     <pic:cNvPicPr/>
                   </pic:nvPicPr>
                   <pic:blipFill>
-                    <a:blip r:embed="rId17"/>
+                    <a:blip r:embed="rId18"/>
                     <a:stretch>
                       <a:fillRect/>
                     </a:stretch>
@@ -1529,6 +1575,7 @@
       </w:r>
       <w:r>
         <w:rPr>
+          <w:noProof/>
           <w:lang w:val="es-HN"/>
         </w:rPr>
         <w:drawing>
@@ -1547,7 +1594,7 @@
                     <pic:cNvPicPr/>
                   </pic:nvPicPr>
                   <pic:blipFill>
-                    <a:blip r:embed="rId18"/>
+                    <a:blip r:embed="rId19"/>
                     <a:stretch>
                       <a:fillRect/>
                     </a:stretch>
@@ -1569,6 +1616,7 @@
       </w:r>
       <w:r>
         <w:rPr>
+          <w:noProof/>
           <w:lang w:val="es-HN"/>
         </w:rPr>
         <w:lastRenderedPageBreak/>
@@ -1588,7 +1636,7 @@
                     <pic:cNvPicPr/>
                   </pic:nvPicPr>
                   <pic:blipFill>
-                    <a:blip r:embed="rId19"/>
+                    <a:blip r:embed="rId20"/>
                     <a:stretch>
                       <a:fillRect/>
                     </a:stretch>
@@ -1610,6 +1658,7 @@
       </w:r>
       <w:r>
         <w:rPr>
+          <w:noProof/>
           <w:lang w:val="es-HN"/>
         </w:rPr>
         <w:drawing>
@@ -1628,7 +1677,7 @@
                     <pic:cNvPicPr/>
                   </pic:nvPicPr>
                   <pic:blipFill>
-                    <a:blip r:embed="rId20"/>
+                    <a:blip r:embed="rId21"/>
                     <a:stretch>
                       <a:fillRect/>
                     </a:stretch>

</xml_diff>

<commit_message>
para que quede en la nube
</commit_message>
<xml_diff>
--- a/Informe Proyecto 2 Serlio Giron.docx
+++ b/Informe Proyecto 2 Serlio Giron.docx
@@ -841,14 +841,12 @@
         </w:rPr>
         <w:t xml:space="preserve">OSFMount, </w:t>
       </w:r>
-      <w:proofErr w:type="gramStart"/>
-      <w:r>
-        <w:rPr>
-          <w:lang w:val="es-HN"/>
-        </w:rPr>
-        <w:t>ya que</w:t>
-      </w:r>
-      <w:proofErr w:type="gramEnd"/>
+      <w:r>
+        <w:rPr>
+          <w:lang w:val="es-HN"/>
+        </w:rPr>
+        <w:t>ya que,</w:t>
+      </w:r>
       <w:r>
         <w:rPr>
           <w:lang w:val="es-HN"/>
@@ -889,6 +887,9 @@
         </w:rPr>
       </w:pPr>
       <w:r>
+        <w:rPr>
+          <w:noProof/>
+        </w:rPr>
         <w:drawing>
           <wp:inline distT="0" distB="0" distL="0" distR="0" wp14:anchorId="703FCF21" wp14:editId="445F1DAE">
             <wp:extent cx="5612130" cy="2678430"/>
@@ -926,6 +927,9 @@
         </w:drawing>
       </w:r>
       <w:r>
+        <w:rPr>
+          <w:noProof/>
+        </w:rPr>
         <w:drawing>
           <wp:inline distT="0" distB="0" distL="0" distR="0" wp14:anchorId="3F10E0BD" wp14:editId="12D65033">
             <wp:extent cx="4689104" cy="3080972"/>
@@ -1027,6 +1031,7 @@
       </w:pPr>
       <w:r>
         <w:rPr>
+          <w:noProof/>
           <w:lang w:val="es-HN"/>
         </w:rPr>
         <w:drawing>
@@ -1067,6 +1072,7 @@
       </w:r>
       <w:r>
         <w:rPr>
+          <w:noProof/>
           <w:lang w:val="es-HN"/>
         </w:rPr>
         <w:drawing>
@@ -1136,6 +1142,7 @@
       </w:pPr>
       <w:r>
         <w:rPr>
+          <w:noProof/>
           <w:lang w:val="es-HN"/>
         </w:rPr>
         <w:drawing>
@@ -1177,16 +1184,16 @@
     </w:p>
     <w:p>
       <w:pPr>
-        <w:pStyle w:val="APA"/>
-        <w:rPr>
-          <w:lang w:val="es-HN"/>
-        </w:rPr>
-      </w:pPr>
-      <w:r>
-        <w:rPr>
-          <w:lang w:val="es-HN"/>
-        </w:rPr>
-        <w:t>:&gt; mkdir DIR -&gt; crea el directorio DIR en el directorio actual 2%</w:t>
+        <w:rPr>
+          <w:rFonts w:ascii="Arial" w:eastAsiaTheme="majorEastAsia" w:hAnsi="Arial" w:cstheme="majorBidi"/>
+          <w:color w:val="000000"/>
+          <w:sz w:val="24"/>
+          <w:szCs w:val="28"/>
+          <w:shd w:val="clear" w:color="auto" w:fill="FFFFFF"/>
+        </w:rPr>
+      </w:pPr>
+      <w:r>
+        <w:br w:type="page"/>
       </w:r>
     </w:p>
     <w:p>
@@ -1197,7 +1204,24 @@
         </w:rPr>
       </w:pPr>
       <w:r>
+        <w:rPr>
+          <w:lang w:val="es-HN"/>
+        </w:rPr>
         <w:lastRenderedPageBreak/>
+        <w:t>:&gt; mkdir DIR -&gt; crea el directorio DIR en el directorio actual 2%</w:t>
+      </w:r>
+    </w:p>
+    <w:p>
+      <w:pPr>
+        <w:pStyle w:val="APA"/>
+        <w:rPr>
+          <w:lang w:val="es-HN"/>
+        </w:rPr>
+      </w:pPr>
+      <w:r>
+        <w:rPr>
+          <w:noProof/>
+        </w:rPr>
         <w:drawing>
           <wp:inline distT="0" distB="0" distL="0" distR="0" wp14:anchorId="01093877" wp14:editId="21EC4F3D">
             <wp:extent cx="5612130" cy="1132205"/>
@@ -1235,6 +1259,9 @@
         </w:drawing>
       </w:r>
       <w:r>
+        <w:rPr>
+          <w:noProof/>
+        </w:rPr>
         <w:drawing>
           <wp:inline distT="0" distB="0" distL="0" distR="0" wp14:anchorId="396E81A4" wp14:editId="528EE19B">
             <wp:extent cx="5612130" cy="2535555"/>
@@ -1271,9 +1298,6 @@
           </wp:inline>
         </w:drawing>
       </w:r>
-      <w:r>
-        <w:br w:type="page"/>
-      </w:r>
     </w:p>
     <w:p>
       <w:pPr>
@@ -1286,7 +1310,6 @@
         <w:rPr>
           <w:lang w:val="es-HN"/>
         </w:rPr>
-        <w:lastRenderedPageBreak/>
         <w:t>:&gt; cat &gt; a.txt -</w:t>
       </w:r>
       <w:r>
@@ -1311,12 +1334,13 @@
       </w:pPr>
       <w:r>
         <w:rPr>
+          <w:noProof/>
           <w:lang w:val="es-HN"/>
         </w:rPr>
         <w:drawing>
-          <wp:inline distT="0" distB="0" distL="0" distR="0" wp14:anchorId="5976F39C" wp14:editId="4D673AC5">
-            <wp:extent cx="5612130" cy="1372235"/>
-            <wp:effectExtent l="0" t="0" r="7620" b="0"/>
+          <wp:inline distT="0" distB="0" distL="0" distR="0" wp14:anchorId="5976F39C" wp14:editId="7D47C8BC">
+            <wp:extent cx="4430110" cy="1083217"/>
+            <wp:effectExtent l="0" t="0" r="0" b="3175"/>
             <wp:docPr id="1107936080" name="Imagen 1"/>
             <wp:cNvGraphicFramePr>
               <a:graphicFrameLocks xmlns:a="http://schemas.openxmlformats.org/drawingml/2006/main" noChangeAspect="1"/>
@@ -1337,7 +1361,7 @@
                   <pic:spPr>
                     <a:xfrm>
                       <a:off x="0" y="0"/>
-                      <a:ext cx="5612130" cy="1372235"/>
+                      <a:ext cx="4439558" cy="1085527"/>
                     </a:xfrm>
                     <a:prstGeom prst="rect">
                       <a:avLst/>
@@ -1351,12 +1375,13 @@
       </w:r>
       <w:r>
         <w:rPr>
+          <w:noProof/>
           <w:lang w:val="es-HN"/>
         </w:rPr>
         <w:drawing>
-          <wp:inline distT="0" distB="0" distL="0" distR="0" wp14:anchorId="6DE4B5F6" wp14:editId="05E3C670">
-            <wp:extent cx="5612130" cy="2505710"/>
-            <wp:effectExtent l="0" t="0" r="7620" b="8890"/>
+          <wp:inline distT="0" distB="0" distL="0" distR="0" wp14:anchorId="6DE4B5F6" wp14:editId="7FD25EE1">
+            <wp:extent cx="4256689" cy="1900531"/>
+            <wp:effectExtent l="0" t="0" r="0" b="5080"/>
             <wp:docPr id="1748006594" name="Imagen 1"/>
             <wp:cNvGraphicFramePr>
               <a:graphicFrameLocks xmlns:a="http://schemas.openxmlformats.org/drawingml/2006/main" noChangeAspect="1"/>
@@ -1377,7 +1402,7 @@
                   <pic:spPr>
                     <a:xfrm>
                       <a:off x="0" y="0"/>
-                      <a:ext cx="5612130" cy="2505710"/>
+                      <a:ext cx="4263628" cy="1903629"/>
                     </a:xfrm>
                     <a:prstGeom prst="rect">
                       <a:avLst/>
@@ -1389,6 +1414,12 @@
           </wp:inline>
         </w:drawing>
       </w:r>
+      <w:r>
+        <w:rPr>
+          <w:lang w:val="es-HN"/>
+        </w:rPr>
+        <w:br w:type="page"/>
+      </w:r>
     </w:p>
     <w:p>
       <w:pPr>
@@ -1401,6 +1432,7 @@
         <w:rPr>
           <w:lang w:val="es-HN"/>
         </w:rPr>
+        <w:lastRenderedPageBreak/>
         <w:t>:&gt; cd DIR -</w:t>
       </w:r>
       <w:r>
@@ -1428,10 +1460,10 @@
           <w:lang w:val="es-HN"/>
         </w:rPr>
         <w:drawing>
-          <wp:inline distT="0" distB="0" distL="0" distR="0" wp14:anchorId="6F28B007" wp14:editId="0463A7F4">
-            <wp:extent cx="5612130" cy="1190625"/>
-            <wp:effectExtent l="0" t="0" r="7620" b="9525"/>
-            <wp:docPr id="560660634" name="Imagen 1"/>
+          <wp:inline distT="0" distB="0" distL="0" distR="0" wp14:anchorId="71229717" wp14:editId="6E8C89C3">
+            <wp:extent cx="5612130" cy="1617345"/>
+            <wp:effectExtent l="0" t="0" r="7620" b="1905"/>
+            <wp:docPr id="124976415" name="Imagen 1"/>
             <wp:cNvGraphicFramePr>
               <a:graphicFrameLocks xmlns:a="http://schemas.openxmlformats.org/drawingml/2006/main" noChangeAspect="1"/>
             </wp:cNvGraphicFramePr>
@@ -1439,7 +1471,7 @@
               <a:graphicData uri="http://schemas.openxmlformats.org/drawingml/2006/picture">
                 <pic:pic xmlns:pic="http://schemas.openxmlformats.org/drawingml/2006/picture">
                   <pic:nvPicPr>
-                    <pic:cNvPr id="560660634" name=""/>
+                    <pic:cNvPr id="124976415" name=""/>
                     <pic:cNvPicPr/>
                   </pic:nvPicPr>
                   <pic:blipFill>
@@ -1451,7 +1483,7 @@
                   <pic:spPr>
                     <a:xfrm>
                       <a:off x="0" y="0"/>
-                      <a:ext cx="5612130" cy="1190625"/>
+                      <a:ext cx="5612130" cy="1617345"/>
                     </a:xfrm>
                     <a:prstGeom prst="rect">
                       <a:avLst/>
@@ -1476,10 +1508,10 @@
           <w:lang w:val="es-HN"/>
         </w:rPr>
         <w:drawing>
-          <wp:inline distT="0" distB="0" distL="0" distR="0" wp14:anchorId="7612E84E" wp14:editId="6CBD8095">
-            <wp:extent cx="5612130" cy="1530350"/>
+          <wp:inline distT="0" distB="0" distL="0" distR="0" wp14:anchorId="6979B991" wp14:editId="257B386A">
+            <wp:extent cx="5612130" cy="1964055"/>
             <wp:effectExtent l="0" t="0" r="7620" b="0"/>
-            <wp:docPr id="637945826" name="Imagen 1"/>
+            <wp:docPr id="899660594" name="Imagen 1"/>
             <wp:cNvGraphicFramePr>
               <a:graphicFrameLocks xmlns:a="http://schemas.openxmlformats.org/drawingml/2006/main" noChangeAspect="1"/>
             </wp:cNvGraphicFramePr>
@@ -1487,7 +1519,7 @@
               <a:graphicData uri="http://schemas.openxmlformats.org/drawingml/2006/picture">
                 <pic:pic xmlns:pic="http://schemas.openxmlformats.org/drawingml/2006/picture">
                   <pic:nvPicPr>
-                    <pic:cNvPr id="637945826" name=""/>
+                    <pic:cNvPr id="899660594" name=""/>
                     <pic:cNvPicPr/>
                   </pic:nvPicPr>
                   <pic:blipFill>
@@ -1499,7 +1531,7 @@
                   <pic:spPr>
                     <a:xfrm>
                       <a:off x="0" y="0"/>
-                      <a:ext cx="5612130" cy="1530350"/>
+                      <a:ext cx="5612130" cy="1964055"/>
                     </a:xfrm>
                     <a:prstGeom prst="rect">
                       <a:avLst/>
@@ -1511,12 +1543,6 @@
           </wp:inline>
         </w:drawing>
       </w:r>
-      <w:r>
-        <w:rPr>
-          <w:lang w:val="es-HN"/>
-        </w:rPr>
-        <w:br w:type="page"/>
-      </w:r>
     </w:p>
     <w:p>
       <w:pPr>
@@ -1525,23 +1551,37 @@
           <w:lang w:val="es-HN"/>
         </w:rPr>
       </w:pPr>
-      <w:r>
-        <w:rPr>
-          <w:lang w:val="es-HN"/>
-        </w:rPr>
-        <w:lastRenderedPageBreak/>
+    </w:p>
+    <w:p>
+      <w:pPr>
+        <w:pStyle w:val="APA"/>
+        <w:rPr>
+          <w:lang w:val="es-HN"/>
+        </w:rPr>
+      </w:pPr>
+      <w:r>
+        <w:rPr>
+          <w:lang w:val="es-HN"/>
+        </w:rPr>
         <w:t>Si nosotros desmontamos la imagen y la volvemos a montar, todo el contenido hecho seguirá en la imagen</w:t>
       </w:r>
-      <w:r>
-        <w:rPr>
-          <w:noProof/>
+    </w:p>
+    <w:p>
+      <w:pPr>
+        <w:pStyle w:val="APA"/>
+        <w:rPr>
+          <w:lang w:val="es-HN"/>
+        </w:rPr>
+      </w:pPr>
+      <w:r>
+        <w:rPr>
           <w:lang w:val="es-HN"/>
         </w:rPr>
         <w:drawing>
-          <wp:inline distT="0" distB="0" distL="0" distR="0" wp14:anchorId="687E78E9" wp14:editId="5907EBC1">
-            <wp:extent cx="5612130" cy="3408680"/>
-            <wp:effectExtent l="0" t="0" r="7620" b="1270"/>
-            <wp:docPr id="2089107577" name="Imagen 1"/>
+          <wp:inline distT="0" distB="0" distL="0" distR="0" wp14:anchorId="1A4E5782" wp14:editId="79465241">
+            <wp:extent cx="5879978" cy="2806262"/>
+            <wp:effectExtent l="0" t="0" r="6985" b="0"/>
+            <wp:docPr id="574384514" name="Imagen 1"/>
             <wp:cNvGraphicFramePr>
               <a:graphicFrameLocks xmlns:a="http://schemas.openxmlformats.org/drawingml/2006/main" noChangeAspect="1"/>
             </wp:cNvGraphicFramePr>
@@ -1549,7 +1589,7 @@
               <a:graphicData uri="http://schemas.openxmlformats.org/drawingml/2006/picture">
                 <pic:pic xmlns:pic="http://schemas.openxmlformats.org/drawingml/2006/picture">
                   <pic:nvPicPr>
-                    <pic:cNvPr id="2089107577" name=""/>
+                    <pic:cNvPr id="574384514" name=""/>
                     <pic:cNvPicPr/>
                   </pic:nvPicPr>
                   <pic:blipFill>
@@ -1561,7 +1601,7 @@
                   <pic:spPr>
                     <a:xfrm>
                       <a:off x="0" y="0"/>
-                      <a:ext cx="5612130" cy="3408680"/>
+                      <a:ext cx="5911834" cy="2821465"/>
                     </a:xfrm>
                     <a:prstGeom prst="rect">
                       <a:avLst/>
@@ -1573,16 +1613,24 @@
           </wp:inline>
         </w:drawing>
       </w:r>
-      <w:r>
-        <w:rPr>
-          <w:noProof/>
-          <w:lang w:val="es-HN"/>
-        </w:rPr>
+    </w:p>
+    <w:p>
+      <w:pPr>
+        <w:pStyle w:val="APA"/>
+        <w:rPr>
+          <w:lang w:val="es-HN"/>
+        </w:rPr>
+      </w:pPr>
+      <w:r>
+        <w:rPr>
+          <w:lang w:val="es-HN"/>
+        </w:rPr>
+        <w:lastRenderedPageBreak/>
         <w:drawing>
-          <wp:inline distT="0" distB="0" distL="0" distR="0" wp14:anchorId="5C4E200E" wp14:editId="54552652">
-            <wp:extent cx="5612130" cy="3002280"/>
-            <wp:effectExtent l="0" t="0" r="7620" b="7620"/>
-            <wp:docPr id="2063031166" name="Imagen 1"/>
+          <wp:inline distT="0" distB="0" distL="0" distR="0" wp14:anchorId="3AF6672F" wp14:editId="6A10CE63">
+            <wp:extent cx="5707117" cy="3539342"/>
+            <wp:effectExtent l="0" t="0" r="8255" b="4445"/>
+            <wp:docPr id="1354692239" name="Imagen 1"/>
             <wp:cNvGraphicFramePr>
               <a:graphicFrameLocks xmlns:a="http://schemas.openxmlformats.org/drawingml/2006/main" noChangeAspect="1"/>
             </wp:cNvGraphicFramePr>
@@ -1590,7 +1638,7 @@
               <a:graphicData uri="http://schemas.openxmlformats.org/drawingml/2006/picture">
                 <pic:pic xmlns:pic="http://schemas.openxmlformats.org/drawingml/2006/picture">
                   <pic:nvPicPr>
-                    <pic:cNvPr id="2063031166" name=""/>
+                    <pic:cNvPr id="1354692239" name=""/>
                     <pic:cNvPicPr/>
                   </pic:nvPicPr>
                   <pic:blipFill>
@@ -1602,7 +1650,7 @@
                   <pic:spPr>
                     <a:xfrm>
                       <a:off x="0" y="0"/>
-                      <a:ext cx="5612130" cy="3002280"/>
+                      <a:ext cx="5721943" cy="3548536"/>
                     </a:xfrm>
                     <a:prstGeom prst="rect">
                       <a:avLst/>
@@ -1616,15 +1664,13 @@
       </w:r>
       <w:r>
         <w:rPr>
-          <w:noProof/>
-          <w:lang w:val="es-HN"/>
-        </w:rPr>
-        <w:lastRenderedPageBreak/>
+          <w:lang w:val="es-HN"/>
+        </w:rPr>
         <w:drawing>
-          <wp:inline distT="0" distB="0" distL="0" distR="0" wp14:anchorId="047DDB83" wp14:editId="51B1B238">
-            <wp:extent cx="5612130" cy="3836035"/>
-            <wp:effectExtent l="0" t="0" r="7620" b="0"/>
-            <wp:docPr id="1815410586" name="Imagen 1"/>
+          <wp:inline distT="0" distB="0" distL="0" distR="0" wp14:anchorId="1AE33695" wp14:editId="78721891">
+            <wp:extent cx="5612130" cy="2646680"/>
+            <wp:effectExtent l="0" t="0" r="7620" b="1270"/>
+            <wp:docPr id="1418236142" name="Imagen 1"/>
             <wp:cNvGraphicFramePr>
               <a:graphicFrameLocks xmlns:a="http://schemas.openxmlformats.org/drawingml/2006/main" noChangeAspect="1"/>
             </wp:cNvGraphicFramePr>
@@ -1632,7 +1678,7 @@
               <a:graphicData uri="http://schemas.openxmlformats.org/drawingml/2006/picture">
                 <pic:pic xmlns:pic="http://schemas.openxmlformats.org/drawingml/2006/picture">
                   <pic:nvPicPr>
-                    <pic:cNvPr id="1815410586" name=""/>
+                    <pic:cNvPr id="1418236142" name=""/>
                     <pic:cNvPicPr/>
                   </pic:nvPicPr>
                   <pic:blipFill>
@@ -1644,7 +1690,7 @@
                   <pic:spPr>
                     <a:xfrm>
                       <a:off x="0" y="0"/>
-                      <a:ext cx="5612130" cy="3836035"/>
+                      <a:ext cx="5612130" cy="2646680"/>
                     </a:xfrm>
                     <a:prstGeom prst="rect">
                       <a:avLst/>
@@ -1658,14 +1704,14 @@
       </w:r>
       <w:r>
         <w:rPr>
-          <w:noProof/>
-          <w:lang w:val="es-HN"/>
-        </w:rPr>
+          <w:lang w:val="es-HN"/>
+        </w:rPr>
+        <w:lastRenderedPageBreak/>
         <w:drawing>
-          <wp:inline distT="0" distB="0" distL="0" distR="0" wp14:anchorId="78A56F07" wp14:editId="28BDFA39">
+          <wp:inline distT="0" distB="0" distL="0" distR="0" wp14:anchorId="4669A3EC" wp14:editId="4F56201A">
             <wp:extent cx="5612130" cy="3687445"/>
             <wp:effectExtent l="0" t="0" r="7620" b="8255"/>
-            <wp:docPr id="1383128056" name="Imagen 1"/>
+            <wp:docPr id="1273890646" name="Imagen 1"/>
             <wp:cNvGraphicFramePr>
               <a:graphicFrameLocks xmlns:a="http://schemas.openxmlformats.org/drawingml/2006/main" noChangeAspect="1"/>
             </wp:cNvGraphicFramePr>
@@ -1673,7 +1719,7 @@
               <a:graphicData uri="http://schemas.openxmlformats.org/drawingml/2006/picture">
                 <pic:pic xmlns:pic="http://schemas.openxmlformats.org/drawingml/2006/picture">
                   <pic:nvPicPr>
-                    <pic:cNvPr id="1383128056" name=""/>
+                    <pic:cNvPr id="1273890646" name=""/>
                     <pic:cNvPicPr/>
                   </pic:nvPicPr>
                   <pic:blipFill>

</xml_diff>